<commit_message>
added fleet and abiria apps
</commit_message>
<xml_diff>
--- a/images/cv.docx
+++ b/images/cv.docx
@@ -291,17 +291,15 @@
         </w:numPr>
         <w:spacing w:lineRule="auto" w:line="240" w:before="0" w:after="0"/>
         <w:ind w:left="720" w:hanging="360"/>
-        <w:rPr>
-          <w:rFonts w:ascii="Times New Roman" w:hAnsi="Times New Roman" w:cs="Times New Roman"/>
-        </w:rPr>
-      </w:pPr>
-      <w:r>
-        <w:rPr>
-          <w:rFonts w:eastAsia="Times New Roman" w:cs="Times New Roman" w:ascii="Times New Roman" w:hAnsi="Times New Roman"/>
-          <w:sz w:val="24"/>
-          <w:szCs w:val="24"/>
-        </w:rPr>
-        <w:t>I am also knowledgeable in the integration of IT Systems for both local financial institutions.</w:t>
+        <w:rPr/>
+      </w:pPr>
+      <w:r>
+        <w:rPr>
+          <w:rFonts w:eastAsia="Times New Roman" w:cs="Times New Roman" w:ascii="Times New Roman" w:hAnsi="Times New Roman"/>
+          <w:sz w:val="24"/>
+          <w:szCs w:val="24"/>
+        </w:rPr>
+        <w:t>Version control Git ** whose still using mercurial :)</w:t>
       </w:r>
     </w:p>
     <w:p>
@@ -313,17 +311,15 @@
         </w:numPr>
         <w:spacing w:lineRule="auto" w:line="240" w:before="0" w:after="0"/>
         <w:ind w:left="720" w:hanging="360"/>
-        <w:rPr>
-          <w:rFonts w:ascii="Times New Roman" w:hAnsi="Times New Roman" w:cs="Times New Roman"/>
-        </w:rPr>
-      </w:pPr>
-      <w:r>
-        <w:rPr>
-          <w:rFonts w:eastAsia="Times New Roman" w:cs="Times New Roman" w:ascii="Times New Roman" w:hAnsi="Times New Roman"/>
-          <w:sz w:val="24"/>
-          <w:szCs w:val="24"/>
-        </w:rPr>
-        <w:t>Proven ability to produce reports and papers on technical issues.</w:t>
+        <w:rPr/>
+      </w:pPr>
+      <w:r>
+        <w:rPr>
+          <w:rFonts w:eastAsia="Times New Roman" w:cs="Times New Roman" w:ascii="Times New Roman" w:hAnsi="Times New Roman"/>
+          <w:sz w:val="24"/>
+          <w:szCs w:val="24"/>
+        </w:rPr>
+        <w:t>Bitbucket and Github,Actions and pipelines</w:t>
       </w:r>
     </w:p>
     <w:p>
@@ -335,65 +331,123 @@
         </w:numPr>
         <w:spacing w:lineRule="auto" w:line="240" w:before="0" w:after="0"/>
         <w:ind w:left="720" w:hanging="360"/>
+        <w:rPr/>
+      </w:pPr>
+      <w:r>
+        <w:rPr>
+          <w:rFonts w:eastAsia="Times New Roman" w:cs="Times New Roman" w:ascii="Times New Roman" w:hAnsi="Times New Roman"/>
+          <w:sz w:val="24"/>
+          <w:szCs w:val="24"/>
+        </w:rPr>
+        <w:t>Bitrise</w:t>
+      </w:r>
+    </w:p>
+    <w:p>
+      <w:pPr>
+        <w:pStyle w:val="Normal"/>
+        <w:numPr>
+          <w:ilvl w:val="0"/>
+          <w:numId w:val="1"/>
+        </w:numPr>
+        <w:spacing w:lineRule="auto" w:line="240" w:before="0" w:after="0"/>
+        <w:ind w:left="720" w:hanging="360"/>
+        <w:rPr/>
+      </w:pPr>
+      <w:r>
+        <w:rPr>
+          <w:rFonts w:eastAsia="Times New Roman" w:cs="Times New Roman" w:ascii="Times New Roman" w:hAnsi="Times New Roman"/>
+          <w:sz w:val="24"/>
+          <w:szCs w:val="24"/>
+        </w:rPr>
+        <w:t>Asana for communication</w:t>
+      </w:r>
+    </w:p>
+    <w:p>
+      <w:pPr>
+        <w:pStyle w:val="Normal"/>
+        <w:numPr>
+          <w:ilvl w:val="0"/>
+          <w:numId w:val="1"/>
+        </w:numPr>
+        <w:spacing w:lineRule="auto" w:line="240" w:before="0" w:after="0"/>
+        <w:ind w:left="720" w:hanging="360"/>
+        <w:rPr/>
+      </w:pPr>
+      <w:r>
+        <w:rPr>
+          <w:rFonts w:eastAsia="Times New Roman" w:cs="Times New Roman" w:ascii="Times New Roman" w:hAnsi="Times New Roman"/>
+          <w:sz w:val="24"/>
+          <w:szCs w:val="24"/>
+        </w:rPr>
+        <w:t>Trello for my own personal planning</w:t>
+      </w:r>
+    </w:p>
+    <w:p>
+      <w:pPr>
+        <w:pStyle w:val="Normal"/>
+        <w:numPr>
+          <w:ilvl w:val="0"/>
+          <w:numId w:val="1"/>
+        </w:numPr>
+        <w:spacing w:lineRule="auto" w:line="240" w:before="0" w:after="0"/>
+        <w:ind w:left="720" w:hanging="360"/>
+        <w:rPr/>
+      </w:pPr>
+      <w:r>
+        <w:rPr>
+          <w:rFonts w:eastAsia="Times New Roman" w:cs="Times New Roman" w:ascii="Times New Roman" w:hAnsi="Times New Roman"/>
+          <w:sz w:val="24"/>
+          <w:szCs w:val="24"/>
+        </w:rPr>
+        <w:t>Jira software for teamwide collaboration.</w:t>
+      </w:r>
+    </w:p>
+    <w:p>
+      <w:pPr>
+        <w:pStyle w:val="Normal"/>
+        <w:spacing w:lineRule="auto" w:line="240" w:before="0" w:after="0"/>
+        <w:rPr>
+          <w:rFonts w:ascii="Times New Roman" w:hAnsi="Times New Roman" w:eastAsia="Times New Roman" w:cs="Times New Roman"/>
+          <w:sz w:val="24"/>
+          <w:szCs w:val="24"/>
+        </w:rPr>
+      </w:pPr>
+      <w:r>
+        <w:rPr>
+          <w:rFonts w:eastAsia="Times New Roman" w:cs="Times New Roman" w:ascii="Times New Roman" w:hAnsi="Times New Roman"/>
+          <w:sz w:val="24"/>
+          <w:szCs w:val="24"/>
+        </w:rPr>
+      </w:r>
+    </w:p>
+    <w:p>
+      <w:pPr>
+        <w:pStyle w:val="Normal"/>
+        <w:spacing w:lineRule="auto" w:line="240" w:before="0" w:after="0"/>
+        <w:rPr>
+          <w:rFonts w:ascii="Times New Roman" w:hAnsi="Times New Roman" w:eastAsia="Times New Roman" w:cs="Times New Roman"/>
+          <w:sz w:val="24"/>
+          <w:szCs w:val="24"/>
+        </w:rPr>
+      </w:pPr>
+      <w:r>
+        <w:rPr>
+          <w:rFonts w:eastAsia="Times New Roman" w:cs="Times New Roman" w:ascii="Times New Roman" w:hAnsi="Times New Roman"/>
+          <w:sz w:val="24"/>
+          <w:szCs w:val="24"/>
+        </w:rPr>
+      </w:r>
+    </w:p>
+    <w:p>
+      <w:pPr>
+        <w:pStyle w:val="Normal"/>
+        <w:spacing w:lineRule="auto" w:line="240" w:before="0" w:after="0"/>
         <w:rPr>
           <w:rFonts w:ascii="Times New Roman" w:hAnsi="Times New Roman" w:cs="Times New Roman"/>
         </w:rPr>
       </w:pPr>
       <w:r>
         <w:rPr>
-          <w:rFonts w:eastAsia="Times New Roman" w:cs="Times New Roman" w:ascii="Times New Roman" w:hAnsi="Times New Roman"/>
-          <w:sz w:val="24"/>
-          <w:szCs w:val="24"/>
-        </w:rPr>
-        <w:t>The ability to review and edit and improve on others codebase.</w:t>
-      </w:r>
-    </w:p>
-    <w:p>
-      <w:pPr>
-        <w:pStyle w:val="Normal"/>
-        <w:spacing w:lineRule="auto" w:line="240" w:before="0" w:after="0"/>
-        <w:rPr>
-          <w:rFonts w:ascii="Times New Roman" w:hAnsi="Times New Roman" w:eastAsia="Times New Roman" w:cs="Times New Roman"/>
-          <w:sz w:val="24"/>
-          <w:szCs w:val="24"/>
-        </w:rPr>
-      </w:pPr>
-      <w:r>
-        <w:rPr>
-          <w:rFonts w:eastAsia="Times New Roman" w:cs="Times New Roman" w:ascii="Times New Roman" w:hAnsi="Times New Roman"/>
-          <w:sz w:val="24"/>
-          <w:szCs w:val="24"/>
-        </w:rPr>
-      </w:r>
-    </w:p>
-    <w:p>
-      <w:pPr>
-        <w:pStyle w:val="Normal"/>
-        <w:spacing w:lineRule="auto" w:line="240" w:before="0" w:after="0"/>
-        <w:rPr>
-          <w:rFonts w:ascii="Times New Roman" w:hAnsi="Times New Roman" w:eastAsia="Times New Roman" w:cs="Times New Roman"/>
-          <w:sz w:val="24"/>
-          <w:szCs w:val="24"/>
-        </w:rPr>
-      </w:pPr>
-      <w:r>
-        <w:rPr>
-          <w:rFonts w:eastAsia="Times New Roman" w:cs="Times New Roman" w:ascii="Times New Roman" w:hAnsi="Times New Roman"/>
-          <w:sz w:val="24"/>
-          <w:szCs w:val="24"/>
-        </w:rPr>
-      </w:r>
-    </w:p>
-    <w:p>
-      <w:pPr>
-        <w:pStyle w:val="Normal"/>
-        <w:spacing w:lineRule="auto" w:line="240" w:before="0" w:after="0"/>
-        <w:rPr>
-          <w:rFonts w:ascii="Times New Roman" w:hAnsi="Times New Roman" w:cs="Times New Roman"/>
-        </w:rPr>
-      </w:pPr>
-      <w:r>
-        <w:rPr>
           <w:rFonts w:cs="Times New Roman" w:ascii="Times New Roman" w:hAnsi="Times New Roman"/>
         </w:rPr>
       </w:r>
@@ -402,26 +456,96 @@
       <w:pPr>
         <w:pStyle w:val="Normal"/>
         <w:spacing w:lineRule="auto" w:line="240"/>
-        <w:rPr>
-          <w:rFonts w:ascii="Times New Roman" w:hAnsi="Times New Roman" w:eastAsia="Times New Roman" w:cs="Times New Roman"/>
-          <w:b/>
+        <w:rPr/>
+      </w:pPr>
+      <w:r>
+        <w:rPr>
+          <w:rFonts w:eastAsia="Times New Roman" w:cs="Times New Roman" w:ascii="Times New Roman" w:hAnsi="Times New Roman"/>
           <w:b/>
           <w:color w:val="1782C5"/>
           <w:sz w:val="24"/>
           <w:szCs w:val="24"/>
           <w:u w:val="single"/>
         </w:rPr>
-      </w:pPr>
-      <w:r>
-        <w:rPr>
-          <w:rFonts w:eastAsia="Times New Roman" w:cs="Times New Roman" w:ascii="Times New Roman" w:hAnsi="Times New Roman"/>
-          <w:b/>
-          <w:color w:val="1782C5"/>
-          <w:sz w:val="24"/>
-          <w:szCs w:val="24"/>
-          <w:u w:val="single"/>
-        </w:rPr>
         <w:t>Personal Achievements</w:t>
+      </w:r>
+    </w:p>
+    <w:p>
+      <w:pPr>
+        <w:pStyle w:val="Normal"/>
+        <w:spacing w:lineRule="auto" w:line="240"/>
+        <w:rPr/>
+      </w:pPr>
+      <w:r>
+        <w:rPr>
+          <w:rFonts w:eastAsia="Times New Roman" w:cs="Times New Roman" w:ascii="Times New Roman" w:hAnsi="Times New Roman"/>
+          <w:b/>
+          <w:color w:val="000000" w:themeColor="text1"/>
+          <w:sz w:val="24"/>
+          <w:szCs w:val="24"/>
+        </w:rPr>
+        <w:t>Fleet</w:t>
+      </w:r>
+    </w:p>
+    <w:p>
+      <w:pPr>
+        <w:pStyle w:val="Normal"/>
+        <w:spacing w:lineRule="auto" w:line="240"/>
+        <w:rPr/>
+      </w:pPr>
+      <w:r>
+        <w:rPr>
+          <w:rFonts w:eastAsia="Times New Roman" w:cs="Times New Roman" w:ascii="Times New Roman" w:hAnsi="Times New Roman"/>
+          <w:i/>
+          <w:color w:val="000000" w:themeColor="text1"/>
+          <w:sz w:val="24"/>
+          <w:szCs w:val="24"/>
+        </w:rPr>
+        <w:t>Now -</w:t>
+      </w:r>
+      <w:r>
+        <w:rPr>
+          <w:rFonts w:eastAsia="Times New Roman" w:cs="Times New Roman" w:ascii="Times New Roman" w:hAnsi="Times New Roman"/>
+          <w:i/>
+          <w:color w:val="000000" w:themeColor="text1"/>
+          <w:sz w:val="24"/>
+          <w:szCs w:val="24"/>
+        </w:rPr>
+        <w:t>Android</w:t>
+      </w:r>
+    </w:p>
+    <w:p>
+      <w:pPr>
+        <w:pStyle w:val="Normal"/>
+        <w:spacing w:lineRule="auto" w:line="240"/>
+        <w:rPr/>
+      </w:pPr>
+      <w:r>
+        <w:rPr>
+          <w:rFonts w:eastAsia="Times New Roman" w:cs="Times New Roman" w:ascii="Times New Roman" w:hAnsi="Times New Roman"/>
+          <w:b/>
+          <w:color w:val="000000" w:themeColor="text1"/>
+          <w:sz w:val="24"/>
+          <w:szCs w:val="24"/>
+        </w:rPr>
+        <w:t>Android application for freight cargo management. Waiting to be published</w:t>
+      </w:r>
+    </w:p>
+    <w:p>
+      <w:pPr>
+        <w:pStyle w:val="Normal"/>
+        <w:spacing w:lineRule="auto" w:line="240"/>
+        <w:rPr>
+          <w:rFonts w:ascii="Times New Roman" w:hAnsi="Times New Roman" w:eastAsia="Times New Roman" w:cs="Times New Roman"/>
+          <w:b/>
+          <w:b/>
+          <w:color w:val="000000" w:themeColor="text1"/>
+          <w:sz w:val="24"/>
+          <w:szCs w:val="24"/>
+        </w:rPr>
+      </w:pPr>
+      <w:r>
+        <w:rPr/>
       </w:r>
     </w:p>
     <w:p>
@@ -461,6 +585,7 @@
           <w:szCs w:val="24"/>
         </w:rPr>
       </w:pPr>
+      <w:bookmarkStart w:id="0" w:name="__DdeLink__98_789501577"/>
       <w:r>
         <w:rPr>
           <w:rFonts w:eastAsia="Times New Roman" w:cs="Times New Roman" w:ascii="Times New Roman" w:hAnsi="Times New Roman"/>
@@ -483,6 +608,7 @@
           <w:szCs w:val="24"/>
         </w:rPr>
       </w:pPr>
+      <w:bookmarkStart w:id="1" w:name="__DdeLink__98_789501577"/>
       <w:r>
         <w:rPr>
           <w:rFonts w:eastAsia="Times New Roman" w:cs="Times New Roman" w:ascii="Times New Roman" w:hAnsi="Times New Roman"/>
@@ -492,6 +618,7 @@
         </w:rPr>
         <w:t>Image classifier using TensorFlow for Poets. I did this by scrapping the internet for roses photos and using those photos to train the classifier to be able to recognize a photo. The accuracy was at 87% of the correct prediction and a confidence of 43% because of the small amount of training data given to the classifier.</w:t>
       </w:r>
+      <w:bookmarkEnd w:id="1"/>
     </w:p>
     <w:p>
       <w:pPr>
@@ -576,6 +703,23 @@
         </w:rPr>
       </w:pPr>
       <w:r>
+        <w:rPr/>
+      </w:r>
+    </w:p>
+    <w:p>
+      <w:pPr>
+        <w:pStyle w:val="Normal"/>
+        <w:spacing w:lineRule="auto" w:line="240"/>
+        <w:rPr>
+          <w:rFonts w:ascii="Times New Roman" w:hAnsi="Times New Roman" w:eastAsia="Times New Roman" w:cs="Times New Roman"/>
+          <w:b/>
+          <w:b/>
+          <w:color w:val="000000" w:themeColor="text1"/>
+          <w:sz w:val="24"/>
+          <w:szCs w:val="24"/>
+        </w:rPr>
+      </w:pPr>
+      <w:r>
         <w:rPr>
           <w:rFonts w:eastAsia="Times New Roman" w:cs="Times New Roman" w:ascii="Times New Roman" w:hAnsi="Times New Roman"/>
           <w:b/>
@@ -683,12 +827,7 @@
       <w:pPr>
         <w:pStyle w:val="Normal"/>
         <w:spacing w:lineRule="auto" w:line="240"/>
-        <w:rPr>
-          <w:rFonts w:ascii="Times New Roman" w:hAnsi="Times New Roman" w:eastAsia="Times New Roman" w:cs="Times New Roman"/>
-          <w:color w:val="000000" w:themeColor="text1"/>
-          <w:sz w:val="24"/>
-          <w:szCs w:val="24"/>
-        </w:rPr>
+        <w:rPr/>
       </w:pPr>
       <w:r>
         <w:rPr>
@@ -721,7 +860,7 @@
           <w:sz w:val="24"/>
           <w:szCs w:val="24"/>
         </w:rPr>
-        <w:t>Restaurant Finder</w:t>
+        <w:t>Flappy Bird Clone</w:t>
       </w:r>
     </w:p>
     <w:p>
@@ -745,54 +884,73 @@
           <w:sz w:val="24"/>
           <w:szCs w:val="24"/>
         </w:rPr>
-        <w:t>2016-2016 Maps Api</w:t>
-      </w:r>
-    </w:p>
-    <w:p>
-      <w:pPr>
-        <w:pStyle w:val="Normal"/>
-        <w:spacing w:lineRule="auto" w:line="240"/>
-        <w:rPr>
-          <w:rFonts w:ascii="Times New Roman" w:hAnsi="Times New Roman" w:eastAsia="Times New Roman" w:cs="Times New Roman"/>
-          <w:b/>
-          <w:b/>
-          <w:color w:val="000000" w:themeColor="text1"/>
-          <w:sz w:val="24"/>
-          <w:szCs w:val="24"/>
-        </w:rPr>
-      </w:pPr>
-      <w:r>
-        <w:rPr>
-          <w:rFonts w:eastAsia="Times New Roman" w:cs="Times New Roman" w:ascii="Times New Roman" w:hAnsi="Times New Roman"/>
-          <w:color w:val="000000" w:themeColor="text1"/>
-          <w:sz w:val="24"/>
-          <w:szCs w:val="24"/>
-        </w:rPr>
-        <w:t>I build an online web application that would help you find the nearest restaurant to where you are within a few minutes or meters away.</w:t>
-      </w:r>
-    </w:p>
-    <w:p>
-      <w:pPr>
-        <w:pStyle w:val="Normal"/>
-        <w:spacing w:lineRule="auto" w:line="240"/>
-        <w:rPr>
-          <w:rFonts w:ascii="Times New Roman" w:hAnsi="Times New Roman" w:eastAsia="Times New Roman" w:cs="Times New Roman"/>
-          <w:b/>
-          <w:b/>
-          <w:color w:val="000000" w:themeColor="text1"/>
-          <w:sz w:val="24"/>
-          <w:szCs w:val="24"/>
-        </w:rPr>
-      </w:pPr>
-      <w:r>
-        <w:rPr>
-          <w:rFonts w:eastAsia="Times New Roman" w:cs="Times New Roman" w:ascii="Times New Roman" w:hAnsi="Times New Roman"/>
-          <w:b/>
-          <w:color w:val="000000" w:themeColor="text1"/>
-          <w:sz w:val="24"/>
-          <w:szCs w:val="24"/>
-        </w:rPr>
-        <w:t>Flappy Bird Clone</w:t>
+        <w:t>2014-2015 Unity3D</w:t>
+      </w:r>
+    </w:p>
+    <w:p>
+      <w:pPr>
+        <w:pStyle w:val="Normal"/>
+        <w:spacing w:lineRule="auto" w:line="240"/>
+        <w:rPr>
+          <w:rFonts w:ascii="Times New Roman" w:hAnsi="Times New Roman" w:eastAsia="Times New Roman" w:cs="Times New Roman"/>
+          <w:color w:val="000000" w:themeColor="text1"/>
+          <w:sz w:val="24"/>
+          <w:szCs w:val="24"/>
+        </w:rPr>
+      </w:pPr>
+      <w:r>
+        <w:rPr>
+          <w:rFonts w:eastAsia="Times New Roman" w:cs="Times New Roman" w:ascii="Times New Roman" w:hAnsi="Times New Roman"/>
+          <w:color w:val="000000" w:themeColor="text1"/>
+          <w:sz w:val="24"/>
+          <w:szCs w:val="24"/>
+        </w:rPr>
+        <w:t>I successfully build a flappy bird’s clone to try and replicate the game that took the world by storm.</w:t>
+      </w:r>
+    </w:p>
+    <w:p>
+      <w:pPr>
+        <w:pStyle w:val="Normal"/>
+        <w:spacing w:lineRule="auto" w:line="240"/>
+        <w:rPr>
+          <w:rFonts w:ascii="Times New Roman" w:hAnsi="Times New Roman" w:eastAsia="Times New Roman" w:cs="Times New Roman"/>
+          <w:color w:val="000000" w:themeColor="text1"/>
+          <w:sz w:val="24"/>
+          <w:szCs w:val="24"/>
+        </w:rPr>
+      </w:pPr>
+      <w:r>
+        <w:rPr>
+          <w:rFonts w:eastAsia="Times New Roman" w:cs="Times New Roman" w:ascii="Times New Roman" w:hAnsi="Times New Roman"/>
+          <w:color w:val="000000" w:themeColor="text1"/>
+          <w:sz w:val="24"/>
+          <w:szCs w:val="24"/>
+        </w:rPr>
+        <w:t>In doing that I had the opportunity to know how 2D environments are set up and how they differ from 3D. I was able to learn how spritesheets inside 2D environments work and how they aid in bringing animations to life.</w:t>
+      </w:r>
+    </w:p>
+    <w:p>
+      <w:pPr>
+        <w:pStyle w:val="Normal"/>
+        <w:spacing w:lineRule="auto" w:line="240"/>
+        <w:rPr>
+          <w:rFonts w:ascii="Times New Roman" w:hAnsi="Times New Roman" w:eastAsia="Times New Roman" w:cs="Times New Roman"/>
+          <w:b/>
+          <w:b/>
+          <w:color w:val="000000" w:themeColor="text1"/>
+          <w:sz w:val="24"/>
+          <w:szCs w:val="24"/>
+        </w:rPr>
+      </w:pPr>
+      <w:r>
+        <w:rPr>
+          <w:rFonts w:eastAsia="Times New Roman" w:cs="Times New Roman" w:ascii="Times New Roman" w:hAnsi="Times New Roman"/>
+          <w:b/>
+          <w:color w:val="000000" w:themeColor="text1"/>
+          <w:sz w:val="24"/>
+          <w:szCs w:val="24"/>
+        </w:rPr>
+        <w:t>Cargo Ship Tracking</w:t>
       </w:r>
     </w:p>
     <w:p>
@@ -816,96 +974,6 @@
           <w:sz w:val="24"/>
           <w:szCs w:val="24"/>
         </w:rPr>
-        <w:t>2014-2015 Unity3D</w:t>
-      </w:r>
-    </w:p>
-    <w:p>
-      <w:pPr>
-        <w:pStyle w:val="Normal"/>
-        <w:spacing w:lineRule="auto" w:line="240"/>
-        <w:rPr>
-          <w:rFonts w:ascii="Times New Roman" w:hAnsi="Times New Roman" w:eastAsia="Times New Roman" w:cs="Times New Roman"/>
-          <w:color w:val="000000" w:themeColor="text1"/>
-          <w:sz w:val="24"/>
-          <w:szCs w:val="24"/>
-        </w:rPr>
-      </w:pPr>
-      <w:r>
-        <w:rPr>
-          <w:rFonts w:eastAsia="Times New Roman" w:cs="Times New Roman" w:ascii="Times New Roman" w:hAnsi="Times New Roman"/>
-          <w:color w:val="000000" w:themeColor="text1"/>
-          <w:sz w:val="24"/>
-          <w:szCs w:val="24"/>
-        </w:rPr>
-        <w:t>I successfully build a flappy bird’s clone to try and replicate the game that took the world by storm.</w:t>
-      </w:r>
-    </w:p>
-    <w:p>
-      <w:pPr>
-        <w:pStyle w:val="Normal"/>
-        <w:spacing w:lineRule="auto" w:line="240"/>
-        <w:rPr>
-          <w:rFonts w:ascii="Times New Roman" w:hAnsi="Times New Roman" w:eastAsia="Times New Roman" w:cs="Times New Roman"/>
-          <w:color w:val="000000" w:themeColor="text1"/>
-          <w:sz w:val="24"/>
-          <w:szCs w:val="24"/>
-        </w:rPr>
-      </w:pPr>
-      <w:r>
-        <w:rPr>
-          <w:rFonts w:eastAsia="Times New Roman" w:cs="Times New Roman" w:ascii="Times New Roman" w:hAnsi="Times New Roman"/>
-          <w:color w:val="000000" w:themeColor="text1"/>
-          <w:sz w:val="24"/>
-          <w:szCs w:val="24"/>
-        </w:rPr>
-        <w:t>In doing that I had the opportunity to know how 2D environments are set up and how they differ from 3D. I was able to learn how spritesheets inside 2D environments work and how they aid in bringing animations to life.</w:t>
-      </w:r>
-    </w:p>
-    <w:p>
-      <w:pPr>
-        <w:pStyle w:val="Normal"/>
-        <w:spacing w:lineRule="auto" w:line="240"/>
-        <w:rPr>
-          <w:rFonts w:ascii="Times New Roman" w:hAnsi="Times New Roman" w:eastAsia="Times New Roman" w:cs="Times New Roman"/>
-          <w:b/>
-          <w:b/>
-          <w:color w:val="000000" w:themeColor="text1"/>
-          <w:sz w:val="24"/>
-          <w:szCs w:val="24"/>
-        </w:rPr>
-      </w:pPr>
-      <w:r>
-        <w:rPr>
-          <w:rFonts w:eastAsia="Times New Roman" w:cs="Times New Roman" w:ascii="Times New Roman" w:hAnsi="Times New Roman"/>
-          <w:b/>
-          <w:color w:val="000000" w:themeColor="text1"/>
-          <w:sz w:val="24"/>
-          <w:szCs w:val="24"/>
-        </w:rPr>
-        <w:t>Cargo Ship Tracking</w:t>
-      </w:r>
-    </w:p>
-    <w:p>
-      <w:pPr>
-        <w:pStyle w:val="Normal"/>
-        <w:spacing w:lineRule="auto" w:line="240"/>
-        <w:rPr>
-          <w:rFonts w:ascii="Times New Roman" w:hAnsi="Times New Roman" w:eastAsia="Times New Roman" w:cs="Times New Roman"/>
-          <w:i/>
-          <w:i/>
-          <w:color w:val="000000" w:themeColor="text1"/>
-          <w:sz w:val="24"/>
-          <w:szCs w:val="24"/>
-        </w:rPr>
-      </w:pPr>
-      <w:r>
-        <w:rPr>
-          <w:rFonts w:eastAsia="Times New Roman" w:cs="Times New Roman" w:ascii="Times New Roman" w:hAnsi="Times New Roman"/>
-          <w:i/>
-          <w:color w:val="000000" w:themeColor="text1"/>
-          <w:sz w:val="24"/>
-          <w:szCs w:val="24"/>
-        </w:rPr>
         <w:t>2015-2015 Google Maps API, Routes API,Directions API</w:t>
       </w:r>
     </w:p>
@@ -1033,50 +1101,17 @@
         </w:rPr>
       </w:pPr>
       <w:r>
-        <w:rPr>
-          <w:rFonts w:eastAsia="Times New Roman" w:cs="Times New Roman" w:ascii="Times New Roman" w:hAnsi="Times New Roman"/>
-          <w:b/>
-          <w:color w:val="000000" w:themeColor="text1"/>
-          <w:sz w:val="24"/>
-          <w:szCs w:val="24"/>
-        </w:rPr>
-      </w:r>
-    </w:p>
-    <w:p>
-      <w:pPr>
-        <w:pStyle w:val="Normal"/>
-        <w:spacing w:lineRule="auto" w:line="240"/>
-        <w:rPr>
-          <w:rFonts w:ascii="Times New Roman" w:hAnsi="Times New Roman" w:eastAsia="Times New Roman" w:cs="Times New Roman"/>
-          <w:b/>
-          <w:b/>
-          <w:color w:val="000000" w:themeColor="text1"/>
-          <w:sz w:val="24"/>
-          <w:szCs w:val="24"/>
-        </w:rPr>
-      </w:pPr>
-      <w:r>
-        <w:rPr>
-          <w:rFonts w:eastAsia="Times New Roman" w:cs="Times New Roman" w:ascii="Times New Roman" w:hAnsi="Times New Roman"/>
-          <w:b/>
-          <w:color w:val="000000" w:themeColor="text1"/>
-          <w:sz w:val="24"/>
-          <w:szCs w:val="24"/>
-        </w:rPr>
-      </w:r>
-    </w:p>
-    <w:p>
-      <w:pPr>
-        <w:pStyle w:val="Normal"/>
-        <w:spacing w:lineRule="auto" w:line="240"/>
-        <w:rPr>
-          <w:rFonts w:ascii="Times New Roman" w:hAnsi="Times New Roman" w:eastAsia="Times New Roman" w:cs="Times New Roman"/>
-          <w:b/>
-          <w:b/>
-          <w:color w:val="000000" w:themeColor="text1"/>
-          <w:sz w:val="24"/>
-          <w:szCs w:val="24"/>
-        </w:rPr>
+        <w:rPr/>
+      </w:r>
+      <w:r>
+        <w:br w:type="page"/>
+      </w:r>
+    </w:p>
+    <w:p>
+      <w:pPr>
+        <w:pStyle w:val="Normal"/>
+        <w:spacing w:lineRule="auto" w:line="240"/>
+        <w:rPr/>
       </w:pPr>
       <w:r>
         <w:rPr>
@@ -1095,7 +1130,7 @@
         <w:spacing w:lineRule="auto" w:line="240"/>
         <w:rPr/>
       </w:pPr>
-      <w:hyperlink r:id="rId4">
+      <w:hyperlink r:id="rId4" w:tgtFrame="_blank">
         <w:r>
           <w:rPr>
             <w:rStyle w:val="InternetLink"/>
@@ -1104,24 +1139,20 @@
             <w:sz w:val="24"/>
             <w:szCs w:val="24"/>
           </w:rPr>
-          <w:t>https://play.google.com/store/apps/details?id=com.co.ximmoz.FireFy</w:t>
+          <w:t>https://play.google.com/store/apps/details?id=com.david.datingui</w:t>
         </w:r>
       </w:hyperlink>
     </w:p>
     <w:p>
       <w:pPr>
         <w:pStyle w:val="Normal"/>
-        <w:spacing w:lineRule="auto" w:line="240"/>
+        <w:spacing w:before="0" w:after="0"/>
         <w:rPr/>
       </w:pPr>
-      <w:hyperlink r:id="rId5">
+      <w:hyperlink r:id="rId5" w:tgtFrame="_blank">
         <w:r>
           <w:rPr>
             <w:rStyle w:val="InternetLink"/>
-            <w:rFonts w:eastAsia="Times New Roman" w:cs="Times New Roman" w:ascii="Times New Roman" w:hAnsi="Times New Roman"/>
-            <w:b/>
-            <w:sz w:val="24"/>
-            <w:szCs w:val="24"/>
           </w:rPr>
           <w:t>https://play.google.com/store/apps/details?id=com.davidinnocent.terrasoft</w:t>
         </w:r>
@@ -1130,9 +1161,54 @@
     <w:p>
       <w:pPr>
         <w:pStyle w:val="Normal"/>
-        <w:spacing w:lineRule="auto" w:line="240"/>
+        <w:spacing w:before="0" w:after="0"/>
         <w:rPr/>
       </w:pPr>
+      <w:hyperlink r:id="rId6" w:tgtFrame="_blank">
+        <w:r>
+          <w:rPr>
+            <w:rStyle w:val="InternetLink"/>
+          </w:rPr>
+          <w:t>https://play.google.com/store/apps/details?id=com.co.ximmoz.FireFy</w:t>
+        </w:r>
+      </w:hyperlink>
+    </w:p>
+    <w:p>
+      <w:pPr>
+        <w:pStyle w:val="Normal"/>
+        <w:spacing w:before="0" w:after="0"/>
+        <w:rPr/>
+      </w:pPr>
+      <w:hyperlink r:id="rId7" w:tgtFrame="_blank">
+        <w:r>
+          <w:rPr>
+            <w:rStyle w:val="InternetLink"/>
+          </w:rPr>
+          <w:t>https://play.google.com/store/apps/details?id=com.msafirismart.user</w:t>
+        </w:r>
+      </w:hyperlink>
+    </w:p>
+    <w:p>
+      <w:pPr>
+        <w:pStyle w:val="Normal"/>
+        <w:spacing w:before="0" w:after="0"/>
+        <w:rPr/>
+      </w:pPr>
+      <w:hyperlink r:id="rId8" w:tgtFrame="_blank">
+        <w:r>
+          <w:rPr>
+            <w:rStyle w:val="InternetLink"/>
+          </w:rPr>
+          <w:t>https://play.google.com/store/apps/details?id=com.msafirismart.operator</w:t>
+        </w:r>
+      </w:hyperlink>
+    </w:p>
+    <w:p>
+      <w:pPr>
+        <w:pStyle w:val="Normal"/>
+        <w:spacing w:lineRule="auto" w:line="240"/>
+        <w:rPr/>
+      </w:pPr>
       <w:r>
         <w:rPr>
           <w:rStyle w:val="InternetLink"/>
@@ -1148,33 +1224,9 @@
       <w:pPr>
         <w:pStyle w:val="Normal"/>
         <w:spacing w:lineRule="auto" w:line="240"/>
-        <w:rPr>
-          <w:rFonts w:ascii="Times New Roman" w:hAnsi="Times New Roman" w:eastAsia="Times New Roman" w:cs="Times New Roman"/>
-          <w:b/>
-          <w:b/>
-          <w:color w:val="000000" w:themeColor="text1"/>
-          <w:sz w:val="24"/>
-          <w:szCs w:val="24"/>
-        </w:rPr>
-      </w:pPr>
-      <w:r>
-        <w:rPr>
-          <w:rFonts w:eastAsia="Times New Roman" w:cs="Times New Roman" w:ascii="Times New Roman" w:hAnsi="Times New Roman"/>
-          <w:b/>
-          <w:color w:val="000000" w:themeColor="text1"/>
-          <w:sz w:val="24"/>
-          <w:szCs w:val="24"/>
-        </w:rPr>
-        <w:t>and</w:t>
-      </w:r>
-    </w:p>
-    <w:p>
-      <w:pPr>
-        <w:pStyle w:val="Normal"/>
-        <w:spacing w:lineRule="auto" w:line="240"/>
         <w:rPr/>
       </w:pPr>
-      <w:hyperlink r:id="rId6">
+      <w:hyperlink r:id="rId9">
         <w:r>
           <w:rPr>
             <w:rStyle w:val="InternetLink"/>
@@ -1186,6 +1238,7 @@
     <w:p>
       <w:pPr>
         <w:pStyle w:val="Normal"/>
+        <w:spacing w:lineRule="auto" w:line="240"/>
         <w:rPr>
           <w:rFonts w:ascii="Times New Roman" w:hAnsi="Times New Roman" w:eastAsia="Times New Roman" w:cs="Times New Roman"/>
           <w:b/>
@@ -1197,6 +1250,16 @@
         </w:rPr>
       </w:pPr>
       <w:r>
+        <w:rPr/>
+      </w:r>
+    </w:p>
+    <w:p>
+      <w:pPr>
+        <w:pStyle w:val="Normal"/>
+        <w:spacing w:lineRule="auto" w:line="240"/>
+        <w:rPr/>
+      </w:pPr>
+      <w:r>
         <w:rPr>
           <w:rFonts w:eastAsia="Times New Roman" w:cs="Times New Roman" w:ascii="Times New Roman" w:hAnsi="Times New Roman"/>
           <w:b/>
@@ -1205,24 +1268,82 @@
           <w:szCs w:val="24"/>
           <w:u w:val="single"/>
         </w:rPr>
-      </w:r>
-      <w:r>
-        <w:br w:type="page"/>
-      </w:r>
-    </w:p>
-    <w:p>
-      <w:pPr>
-        <w:pStyle w:val="Normal"/>
-        <w:spacing w:lineRule="auto" w:line="240"/>
-        <w:rPr>
-          <w:rFonts w:ascii="Times New Roman" w:hAnsi="Times New Roman" w:eastAsia="Times New Roman" w:cs="Times New Roman"/>
-          <w:b/>
+        <w:t>Professional Experience</w:t>
+      </w:r>
+    </w:p>
+    <w:p>
+      <w:pPr>
+        <w:pStyle w:val="Normal"/>
+        <w:spacing w:lineRule="auto" w:line="240"/>
+        <w:rPr/>
+      </w:pPr>
+      <w:r>
+        <w:rPr>
+          <w:rFonts w:eastAsia="Times New Roman" w:cs="Times New Roman" w:ascii="Times New Roman" w:hAnsi="Times New Roman"/>
           <w:b/>
           <w:color w:val="1782C5"/>
           <w:sz w:val="24"/>
           <w:szCs w:val="24"/>
           <w:u w:val="single"/>
         </w:rPr>
+        <w:t>Swypepay.africa</w:t>
+      </w:r>
+    </w:p>
+    <w:p>
+      <w:pPr>
+        <w:pStyle w:val="Normal"/>
+        <w:spacing w:lineRule="auto" w:line="240" w:before="0" w:after="0"/>
+        <w:rPr>
+          <w:rFonts w:ascii="Times New Roman" w:hAnsi="Times New Roman" w:eastAsia="Times New Roman" w:cs="Times New Roman"/>
+          <w:b/>
+          <w:b/>
+          <w:color w:val="000000"/>
+          <w:kern w:val="0"/>
+          <w:sz w:val="24"/>
+          <w:szCs w:val="24"/>
+          <w:u w:val="single"/>
+          <w:lang w:val="en-US" w:eastAsia="en-US" w:bidi="ar-SA"/>
+        </w:rPr>
+      </w:pPr>
+      <w:r>
+        <w:rPr>
+          <w:rFonts w:eastAsia="Times New Roman" w:cs="Times New Roman" w:ascii="Times New Roman" w:hAnsi="Times New Roman"/>
+          <w:b/>
+          <w:color w:val="000000"/>
+          <w:kern w:val="0"/>
+          <w:sz w:val="24"/>
+          <w:szCs w:val="24"/>
+          <w:u w:val="single"/>
+          <w:lang w:val="en-US" w:eastAsia="en-US" w:bidi="ar-SA"/>
+        </w:rPr>
+        <w:t>August  2019- May 2020</w:t>
+      </w:r>
+    </w:p>
+    <w:p>
+      <w:pPr>
+        <w:pStyle w:val="Normal"/>
+        <w:spacing w:lineRule="auto" w:line="240"/>
+        <w:rPr/>
+      </w:pPr>
+      <w:r>
+        <w:rPr>
+          <w:rFonts w:eastAsia="Times New Roman" w:cs="Times New Roman" w:ascii="Times New Roman" w:hAnsi="Times New Roman"/>
+          <w:b/>
+          <w:color w:val="000000"/>
+          <w:kern w:val="0"/>
+          <w:sz w:val="24"/>
+          <w:szCs w:val="24"/>
+          <w:u w:val="single"/>
+          <w:lang w:val="en-US" w:eastAsia="en-US" w:bidi="ar-SA"/>
+        </w:rPr>
+        <w:t>Android Developer</w:t>
+      </w:r>
+    </w:p>
+    <w:p>
+      <w:pPr>
+        <w:pStyle w:val="Normal"/>
+        <w:spacing w:lineRule="auto" w:line="240"/>
+        <w:rPr/>
       </w:pPr>
       <w:r>
         <w:rPr>
@@ -1233,7 +1354,7 @@
           <w:szCs w:val="24"/>
           <w:u w:val="single"/>
         </w:rPr>
-        <w:t>Professional Experience</w:t>
+        <w:t>Cellsoft technologies</w:t>
       </w:r>
     </w:p>
     <w:p>
@@ -1242,6 +1363,139 @@
         <w:spacing w:lineRule="auto" w:line="240" w:before="0" w:after="0"/>
         <w:rPr>
           <w:rFonts w:ascii="Times New Roman" w:hAnsi="Times New Roman" w:eastAsia="Times New Roman" w:cs="Times New Roman"/>
+          <w:b/>
+          <w:b/>
+          <w:color w:val="000000"/>
+          <w:kern w:val="0"/>
+          <w:sz w:val="24"/>
+          <w:szCs w:val="24"/>
+          <w:lang w:val="en-US" w:eastAsia="en-US" w:bidi="ar-SA"/>
+        </w:rPr>
+      </w:pPr>
+      <w:r>
+        <w:rPr>
+          <w:rFonts w:eastAsia="Times New Roman" w:cs="Times New Roman" w:ascii="Times New Roman" w:hAnsi="Times New Roman"/>
+          <w:b/>
+          <w:color w:val="000000"/>
+          <w:kern w:val="0"/>
+          <w:sz w:val="24"/>
+          <w:szCs w:val="24"/>
+          <w:lang w:val="en-US" w:eastAsia="en-US" w:bidi="ar-SA"/>
+        </w:rPr>
+        <w:t>August  201</w:t>
+      </w:r>
+      <w:r>
+        <w:rPr>
+          <w:rFonts w:eastAsia="Times New Roman" w:cs="Times New Roman" w:ascii="Times New Roman" w:hAnsi="Times New Roman"/>
+          <w:b/>
+          <w:color w:val="000000"/>
+          <w:kern w:val="0"/>
+          <w:sz w:val="24"/>
+          <w:szCs w:val="24"/>
+          <w:lang w:val="en-US" w:eastAsia="en-US" w:bidi="ar-SA"/>
+        </w:rPr>
+        <w:t>9</w:t>
+      </w:r>
+      <w:r>
+        <w:rPr>
+          <w:rFonts w:eastAsia="Times New Roman" w:cs="Times New Roman" w:ascii="Times New Roman" w:hAnsi="Times New Roman"/>
+          <w:b/>
+          <w:color w:val="000000"/>
+          <w:kern w:val="0"/>
+          <w:sz w:val="24"/>
+          <w:szCs w:val="24"/>
+          <w:lang w:val="en-US" w:eastAsia="en-US" w:bidi="ar-SA"/>
+        </w:rPr>
+        <w:t xml:space="preserve">- </w:t>
+      </w:r>
+      <w:r>
+        <w:rPr>
+          <w:rFonts w:eastAsia="Times New Roman" w:cs="Times New Roman" w:ascii="Times New Roman" w:hAnsi="Times New Roman"/>
+          <w:b/>
+          <w:color w:val="000000"/>
+          <w:kern w:val="0"/>
+          <w:sz w:val="24"/>
+          <w:szCs w:val="24"/>
+          <w:lang w:val="en-US" w:eastAsia="en-US" w:bidi="ar-SA"/>
+        </w:rPr>
+        <w:t>May 2020</w:t>
+      </w:r>
+    </w:p>
+    <w:p>
+      <w:pPr>
+        <w:pStyle w:val="Normal"/>
+        <w:spacing w:lineRule="auto" w:line="240" w:before="0" w:after="0"/>
+        <w:rPr>
+          <w:rFonts w:ascii="Times New Roman" w:hAnsi="Times New Roman" w:eastAsia="Times New Roman" w:cs="Times New Roman"/>
+          <w:b/>
+          <w:b/>
+          <w:color w:val="000000"/>
+          <w:kern w:val="0"/>
+          <w:sz w:val="24"/>
+          <w:szCs w:val="24"/>
+          <w:lang w:val="en-US" w:eastAsia="en-US" w:bidi="ar-SA"/>
+        </w:rPr>
+      </w:pPr>
+      <w:r>
+        <w:rPr>
+          <w:rFonts w:eastAsia="Times New Roman" w:cs="Times New Roman" w:ascii="Times New Roman" w:hAnsi="Times New Roman"/>
+          <w:b/>
+          <w:color w:val="000000"/>
+          <w:kern w:val="0"/>
+          <w:sz w:val="24"/>
+          <w:szCs w:val="24"/>
+          <w:u w:val="single"/>
+          <w:lang w:val="en-US" w:eastAsia="en-US" w:bidi="ar-SA"/>
+        </w:rPr>
+        <w:t>Consulting Software developer</w:t>
+      </w:r>
+    </w:p>
+    <w:p>
+      <w:pPr>
+        <w:pStyle w:val="Normal"/>
+        <w:spacing w:lineRule="auto" w:line="240" w:before="0" w:after="0"/>
+        <w:rPr>
+          <w:u w:val="single"/>
+        </w:rPr>
+      </w:pPr>
+      <w:r>
+        <w:rPr>
+          <w:rFonts w:eastAsia="Times New Roman" w:cs="Times New Roman" w:ascii="Times New Roman" w:hAnsi="Times New Roman"/>
+          <w:b/>
+          <w:color w:val="000000"/>
+          <w:kern w:val="0"/>
+          <w:sz w:val="24"/>
+          <w:szCs w:val="24"/>
+          <w:lang w:val="en-US" w:eastAsia="en-US" w:bidi="ar-SA"/>
+        </w:rPr>
+      </w:r>
+    </w:p>
+    <w:p>
+      <w:pPr>
+        <w:pStyle w:val="Normal"/>
+        <w:spacing w:lineRule="auto" w:line="240" w:before="0" w:after="0"/>
+        <w:rPr>
+          <w:u w:val="single"/>
+        </w:rPr>
+      </w:pPr>
+      <w:r>
+        <w:rPr>
+          <w:rFonts w:eastAsia="Times New Roman" w:cs="Times New Roman" w:ascii="Times New Roman" w:hAnsi="Times New Roman"/>
+          <w:b/>
+          <w:color w:val="000000"/>
+          <w:kern w:val="0"/>
+          <w:sz w:val="24"/>
+          <w:szCs w:val="24"/>
+          <w:lang w:val="en-US" w:eastAsia="en-US" w:bidi="ar-SA"/>
+        </w:rPr>
+      </w:r>
+    </w:p>
+    <w:p>
+      <w:pPr>
+        <w:pStyle w:val="Normal"/>
+        <w:spacing w:lineRule="auto" w:line="240" w:before="0" w:after="0"/>
+        <w:rPr>
+          <w:rFonts w:ascii="Times New Roman" w:hAnsi="Times New Roman" w:eastAsia="Times New Roman" w:cs="Times New Roman"/>
           <w:color w:val="1782C5"/>
           <w:sz w:val="24"/>
           <w:szCs w:val="24"/>
@@ -1261,22 +1515,25 @@
       <w:pPr>
         <w:pStyle w:val="Normal"/>
         <w:spacing w:lineRule="auto" w:line="240" w:before="0" w:after="0"/>
-        <w:rPr>
-          <w:rFonts w:ascii="Times New Roman" w:hAnsi="Times New Roman" w:eastAsia="Times New Roman" w:cs="Times New Roman"/>
-          <w:b/>
-          <w:b/>
-          <w:sz w:val="24"/>
-          <w:szCs w:val="24"/>
-        </w:rPr>
-      </w:pPr>
-      <w:r>
-        <w:rPr>
-          <w:rFonts w:eastAsia="Times New Roman" w:cs="Times New Roman" w:ascii="Times New Roman" w:hAnsi="Times New Roman"/>
-          <w:b/>
-          <w:sz w:val="24"/>
-          <w:szCs w:val="24"/>
-        </w:rPr>
-        <w:t>August  2018- Current</w:t>
+        <w:rPr/>
+      </w:pPr>
+      <w:r>
+        <w:rPr>
+          <w:rFonts w:eastAsia="Times New Roman" w:cs="Times New Roman" w:ascii="Times New Roman" w:hAnsi="Times New Roman"/>
+          <w:b/>
+          <w:sz w:val="24"/>
+          <w:szCs w:val="24"/>
+        </w:rPr>
+        <w:t xml:space="preserve">August  2018- </w:t>
+      </w:r>
+      <w:r>
+        <w:rPr>
+          <w:rFonts w:eastAsia="Times New Roman" w:cs="Times New Roman" w:ascii="Times New Roman" w:hAnsi="Times New Roman"/>
+          <w:b/>
+          <w:sz w:val="24"/>
+          <w:szCs w:val="24"/>
+        </w:rPr>
+        <w:t>May 2019</w:t>
       </w:r>
     </w:p>
     <w:p>
@@ -1536,373 +1793,17 @@
           <w:b/>
           <w:b/>
           <w:color w:val="1782C5"/>
-          <w:sz w:val="28"/>
-          <w:szCs w:val="28"/>
-        </w:rPr>
-      </w:pPr>
-      <w:r>
-        <w:rPr>
-          <w:rFonts w:eastAsia="Times New Roman" w:cs="Times New Roman" w:ascii="Times New Roman" w:hAnsi="Times New Roman"/>
-          <w:b/>
-          <w:color w:val="1782C5"/>
-          <w:sz w:val="28"/>
-          <w:szCs w:val="28"/>
-        </w:rPr>
-      </w:r>
-    </w:p>
-    <w:p>
-      <w:pPr>
-        <w:pStyle w:val="Normal"/>
-        <w:spacing w:lineRule="auto" w:line="240" w:before="0" w:after="0"/>
-        <w:rPr>
-          <w:rFonts w:ascii="Times New Roman" w:hAnsi="Times New Roman" w:eastAsia="Times New Roman" w:cs="Times New Roman"/>
-          <w:b/>
-          <w:b/>
-          <w:color w:val="1782C5"/>
-          <w:sz w:val="28"/>
-          <w:szCs w:val="28"/>
-        </w:rPr>
-      </w:pPr>
-      <w:r>
-        <w:rPr>
-          <w:rFonts w:eastAsia="Times New Roman" w:cs="Times New Roman" w:ascii="Times New Roman" w:hAnsi="Times New Roman"/>
-          <w:b/>
-          <w:color w:val="1782C5"/>
-          <w:sz w:val="28"/>
-          <w:szCs w:val="28"/>
-        </w:rPr>
-        <w:t>References</w:t>
-      </w:r>
-    </w:p>
-    <w:p>
-      <w:pPr>
-        <w:pStyle w:val="Normal"/>
-        <w:spacing w:lineRule="auto" w:line="240" w:before="0" w:after="0"/>
-        <w:rPr>
-          <w:rFonts w:ascii="Times New Roman" w:hAnsi="Times New Roman" w:eastAsia="Times New Roman" w:cs="Times New Roman"/>
-          <w:sz w:val="24"/>
-          <w:szCs w:val="24"/>
-        </w:rPr>
-      </w:pPr>
-      <w:r>
-        <w:rPr>
-          <w:rFonts w:eastAsia="Times New Roman" w:cs="Times New Roman" w:ascii="Times New Roman" w:hAnsi="Times New Roman"/>
-          <w:sz w:val="24"/>
-          <w:szCs w:val="24"/>
-        </w:rPr>
-        <w:t>Chief operations officer</w:t>
-      </w:r>
-    </w:p>
-    <w:p>
-      <w:pPr>
-        <w:pStyle w:val="Normal"/>
-        <w:spacing w:lineRule="auto" w:line="240" w:before="0" w:after="0"/>
-        <w:rPr>
-          <w:rFonts w:ascii="Times New Roman" w:hAnsi="Times New Roman" w:eastAsia="Times New Roman" w:cs="Times New Roman"/>
-          <w:sz w:val="24"/>
-          <w:szCs w:val="24"/>
-        </w:rPr>
-      </w:pPr>
-      <w:r>
-        <w:rPr>
-          <w:rFonts w:eastAsia="Times New Roman" w:cs="Times New Roman" w:ascii="Times New Roman" w:hAnsi="Times New Roman"/>
-          <w:sz w:val="24"/>
-          <w:szCs w:val="24"/>
-        </w:rPr>
-        <w:t>Bremlyn Limited</w:t>
-      </w:r>
-    </w:p>
-    <w:p>
-      <w:pPr>
-        <w:pStyle w:val="Normal"/>
-        <w:spacing w:lineRule="auto" w:line="240" w:before="0" w:after="0"/>
-        <w:rPr>
-          <w:rFonts w:ascii="Times New Roman" w:hAnsi="Times New Roman" w:eastAsia="Times New Roman" w:cs="Times New Roman"/>
-          <w:sz w:val="24"/>
-          <w:szCs w:val="24"/>
-        </w:rPr>
-      </w:pPr>
-      <w:r>
-        <w:rPr>
-          <w:rFonts w:eastAsia="Times New Roman" w:cs="Times New Roman" w:ascii="Times New Roman" w:hAnsi="Times New Roman"/>
-          <w:sz w:val="24"/>
-          <w:szCs w:val="24"/>
-        </w:rPr>
-        <w:t>Mr. Kebwaro  Brian</w:t>
-      </w:r>
-    </w:p>
-    <w:p>
-      <w:pPr>
-        <w:pStyle w:val="Normal"/>
-        <w:spacing w:lineRule="auto" w:line="240" w:before="0" w:after="0"/>
-        <w:rPr>
-          <w:rFonts w:ascii="Times New Roman" w:hAnsi="Times New Roman" w:eastAsia="Times New Roman" w:cs="Times New Roman"/>
-          <w:sz w:val="24"/>
-          <w:szCs w:val="24"/>
-        </w:rPr>
-      </w:pPr>
-      <w:r>
-        <w:rPr>
-          <w:rFonts w:eastAsia="Times New Roman" w:cs="Times New Roman" w:ascii="Times New Roman" w:hAnsi="Times New Roman"/>
-          <w:sz w:val="24"/>
-          <w:szCs w:val="24"/>
-        </w:rPr>
-        <w:t>0722708440</w:t>
-      </w:r>
-    </w:p>
-    <w:p>
-      <w:pPr>
-        <w:pStyle w:val="Normal"/>
-        <w:spacing w:lineRule="auto" w:line="240" w:before="0" w:after="0"/>
-        <w:rPr>
-          <w:rFonts w:ascii="Times New Roman" w:hAnsi="Times New Roman" w:eastAsia="Times New Roman" w:cs="Times New Roman"/>
-          <w:sz w:val="24"/>
-          <w:szCs w:val="24"/>
-        </w:rPr>
-      </w:pPr>
-      <w:r>
-        <w:rPr>
-          <w:rFonts w:eastAsia="Times New Roman" w:cs="Times New Roman" w:ascii="Times New Roman" w:hAnsi="Times New Roman"/>
-          <w:sz w:val="24"/>
-          <w:szCs w:val="24"/>
-        </w:rPr>
-      </w:r>
-    </w:p>
-    <w:p>
-      <w:pPr>
-        <w:pStyle w:val="Normal"/>
-        <w:spacing w:lineRule="auto" w:line="240" w:before="0" w:after="0"/>
-        <w:rPr>
-          <w:rFonts w:ascii="Times New Roman" w:hAnsi="Times New Roman" w:eastAsia="Times New Roman" w:cs="Times New Roman"/>
-          <w:sz w:val="24"/>
-          <w:szCs w:val="24"/>
-        </w:rPr>
-      </w:pPr>
-      <w:r>
-        <w:rPr>
-          <w:rFonts w:eastAsia="Times New Roman" w:cs="Times New Roman" w:ascii="Times New Roman" w:hAnsi="Times New Roman"/>
-          <w:sz w:val="24"/>
-          <w:szCs w:val="24"/>
-        </w:rPr>
-        <w:t xml:space="preserve">Projects manager </w:t>
-      </w:r>
-    </w:p>
-    <w:p>
-      <w:pPr>
-        <w:pStyle w:val="Normal"/>
-        <w:spacing w:lineRule="auto" w:line="240" w:before="0" w:after="0"/>
-        <w:rPr>
-          <w:rFonts w:ascii="Times New Roman" w:hAnsi="Times New Roman" w:eastAsia="Times New Roman" w:cs="Times New Roman"/>
-          <w:sz w:val="24"/>
-          <w:szCs w:val="24"/>
-        </w:rPr>
-      </w:pPr>
-      <w:r>
-        <w:rPr>
-          <w:rFonts w:eastAsia="Times New Roman" w:cs="Times New Roman" w:ascii="Times New Roman" w:hAnsi="Times New Roman"/>
-          <w:sz w:val="24"/>
-          <w:szCs w:val="24"/>
-        </w:rPr>
-        <w:t>Stonehouse Technologies</w:t>
-      </w:r>
-    </w:p>
-    <w:p>
-      <w:pPr>
-        <w:pStyle w:val="Normal"/>
-        <w:spacing w:lineRule="auto" w:line="240" w:before="0" w:after="0"/>
-        <w:rPr>
-          <w:rFonts w:ascii="Times New Roman" w:hAnsi="Times New Roman" w:eastAsia="Times New Roman" w:cs="Times New Roman"/>
-          <w:sz w:val="24"/>
-          <w:szCs w:val="24"/>
-        </w:rPr>
-      </w:pPr>
-      <w:r>
-        <w:rPr>
-          <w:rFonts w:eastAsia="Times New Roman" w:cs="Times New Roman" w:ascii="Times New Roman" w:hAnsi="Times New Roman"/>
-          <w:sz w:val="24"/>
-          <w:szCs w:val="24"/>
-        </w:rPr>
-        <w:t>Mr. Joseph Obae</w:t>
-      </w:r>
-    </w:p>
-    <w:p>
-      <w:pPr>
-        <w:pStyle w:val="Normal"/>
-        <w:spacing w:lineRule="auto" w:line="240" w:before="0" w:after="0"/>
+          <w:sz w:val="24"/>
+          <w:szCs w:val="24"/>
+        </w:rPr>
+      </w:pPr>
+      <w:r>
         <w:rPr/>
-      </w:pPr>
-      <w:hyperlink r:id="rId7">
-        <w:r>
-          <w:rPr>
-            <w:rStyle w:val="ListLabel56"/>
-            <w:b/>
-            <w:color w:val="1782C5"/>
-            <w:sz w:val="28"/>
-            <w:szCs w:val="28"/>
-          </w:rPr>
-          <w:t>jjObae85@gmail.com</w:t>
-        </w:r>
-      </w:hyperlink>
-    </w:p>
-    <w:p>
-      <w:pPr>
-        <w:pStyle w:val="Normal"/>
-        <w:spacing w:lineRule="auto" w:line="240" w:before="0" w:after="0"/>
-        <w:rPr>
-          <w:rFonts w:ascii="Times New Roman" w:hAnsi="Times New Roman" w:eastAsia="Times New Roman" w:cs="Times New Roman"/>
-          <w:b/>
-          <w:b/>
-          <w:color w:val="1782C5"/>
-          <w:sz w:val="28"/>
-          <w:szCs w:val="28"/>
-        </w:rPr>
-      </w:pPr>
-      <w:r>
-        <w:rPr>
-          <w:rFonts w:eastAsia="Times New Roman" w:cs="Times New Roman" w:ascii="Times New Roman" w:hAnsi="Times New Roman"/>
-          <w:b/>
-          <w:color w:val="1782C5"/>
-          <w:sz w:val="28"/>
-          <w:szCs w:val="28"/>
-        </w:rPr>
-      </w:r>
-    </w:p>
-    <w:p>
-      <w:pPr>
-        <w:pStyle w:val="Normal"/>
-        <w:spacing w:lineRule="auto" w:line="240" w:before="0" w:after="0"/>
-        <w:rPr>
-          <w:rFonts w:ascii="Times New Roman" w:hAnsi="Times New Roman" w:eastAsia="Times New Roman" w:cs="Times New Roman"/>
-          <w:sz w:val="24"/>
-          <w:szCs w:val="24"/>
-        </w:rPr>
-      </w:pPr>
-      <w:r>
-        <w:rPr>
-          <w:rFonts w:eastAsia="Times New Roman" w:cs="Times New Roman" w:ascii="Times New Roman" w:hAnsi="Times New Roman"/>
-          <w:sz w:val="24"/>
-          <w:szCs w:val="24"/>
-        </w:rPr>
-        <w:t>Harrison Njoroge,</w:t>
-        <w:br/>
-        <w:t>Lecturer &amp; Chairman</w:t>
-      </w:r>
-    </w:p>
-    <w:p>
-      <w:pPr>
-        <w:pStyle w:val="Normal"/>
-        <w:spacing w:lineRule="auto" w:line="240" w:before="0" w:after="0"/>
-        <w:rPr>
-          <w:rFonts w:ascii="Times New Roman" w:hAnsi="Times New Roman" w:eastAsia="Times New Roman" w:cs="Times New Roman"/>
-          <w:sz w:val="24"/>
-          <w:szCs w:val="24"/>
-        </w:rPr>
-      </w:pPr>
-      <w:r>
-        <w:rPr>
-          <w:rFonts w:eastAsia="Times New Roman" w:cs="Times New Roman" w:ascii="Times New Roman" w:hAnsi="Times New Roman"/>
-          <w:sz w:val="24"/>
-          <w:szCs w:val="24"/>
-        </w:rPr>
-        <w:t>Department of Communication, Information and Technology,</w:t>
-      </w:r>
-    </w:p>
-    <w:p>
-      <w:pPr>
-        <w:pStyle w:val="Normal"/>
-        <w:spacing w:lineRule="auto" w:line="240" w:before="0" w:after="0"/>
-        <w:rPr>
-          <w:rFonts w:ascii="Times New Roman" w:hAnsi="Times New Roman" w:eastAsia="Times New Roman" w:cs="Times New Roman"/>
-          <w:sz w:val="24"/>
-          <w:szCs w:val="24"/>
-        </w:rPr>
-      </w:pPr>
-      <w:r>
-        <w:rPr>
-          <w:rFonts w:eastAsia="Times New Roman" w:cs="Times New Roman" w:ascii="Times New Roman" w:hAnsi="Times New Roman"/>
-          <w:sz w:val="24"/>
-          <w:szCs w:val="24"/>
-        </w:rPr>
-        <w:t>Kenyatta University,</w:t>
-      </w:r>
-    </w:p>
-    <w:p>
-      <w:pPr>
-        <w:pStyle w:val="Normal"/>
-        <w:spacing w:lineRule="auto" w:line="240" w:before="0" w:after="0"/>
-        <w:rPr>
-          <w:rFonts w:ascii="Times New Roman" w:hAnsi="Times New Roman" w:eastAsia="Times New Roman" w:cs="Times New Roman"/>
-          <w:sz w:val="24"/>
-          <w:szCs w:val="24"/>
-        </w:rPr>
-      </w:pPr>
-      <w:r>
-        <w:rPr>
-          <w:rFonts w:eastAsia="Times New Roman" w:cs="Times New Roman" w:ascii="Times New Roman" w:hAnsi="Times New Roman"/>
-          <w:sz w:val="24"/>
-          <w:szCs w:val="24"/>
-        </w:rPr>
-        <w:t>School of Engineering,</w:t>
-        <w:br/>
-        <w:t>CIT Department.</w:t>
-      </w:r>
-    </w:p>
-    <w:p>
-      <w:pPr>
-        <w:pStyle w:val="Normal"/>
-        <w:spacing w:lineRule="auto" w:line="240" w:before="0" w:after="0"/>
-        <w:rPr>
-          <w:rFonts w:ascii="Times New Roman" w:hAnsi="Times New Roman" w:eastAsia="Times New Roman" w:cs="Times New Roman"/>
-          <w:sz w:val="24"/>
-          <w:szCs w:val="24"/>
-        </w:rPr>
-      </w:pPr>
-      <w:r>
-        <w:rPr>
-          <w:rFonts w:eastAsia="Times New Roman" w:cs="Times New Roman" w:ascii="Times New Roman" w:hAnsi="Times New Roman"/>
-          <w:sz w:val="24"/>
-          <w:szCs w:val="24"/>
-        </w:rPr>
-        <w:t>P.O. Box 43844,</w:t>
-      </w:r>
-    </w:p>
-    <w:p>
-      <w:pPr>
-        <w:pStyle w:val="Normal"/>
-        <w:spacing w:lineRule="auto" w:line="240" w:before="0" w:after="0"/>
-        <w:rPr>
-          <w:rFonts w:ascii="Times New Roman" w:hAnsi="Times New Roman" w:eastAsia="Times New Roman" w:cs="Times New Roman"/>
-          <w:sz w:val="24"/>
-          <w:szCs w:val="24"/>
-        </w:rPr>
-      </w:pPr>
-      <w:r>
-        <w:rPr>
-          <w:rFonts w:eastAsia="Times New Roman" w:cs="Times New Roman" w:ascii="Times New Roman" w:hAnsi="Times New Roman"/>
-          <w:sz w:val="24"/>
-          <w:szCs w:val="24"/>
-        </w:rPr>
-        <w:t>Nairobi.</w:t>
-      </w:r>
-    </w:p>
-    <w:p>
-      <w:pPr>
-        <w:pStyle w:val="Normal"/>
-        <w:spacing w:lineRule="auto" w:line="240" w:before="0" w:after="0"/>
-        <w:rPr/>
-      </w:pPr>
-      <w:r>
-        <w:rPr>
-          <w:rFonts w:eastAsia="Times New Roman" w:cs="Times New Roman" w:ascii="Times New Roman" w:hAnsi="Times New Roman"/>
-          <w:sz w:val="24"/>
-          <w:szCs w:val="24"/>
-        </w:rPr>
-        <w:t>Tel: +254 722 821 726</w:t>
       </w:r>
     </w:p>
     <w:sectPr>
-      <w:headerReference w:type="default" r:id="rId8"/>
-      <w:footerReference w:type="default" r:id="rId9"/>
+      <w:headerReference w:type="default" r:id="rId10"/>
+      <w:footerReference w:type="default" r:id="rId11"/>
       <w:type w:val="nextPage"/>
       <w:pgSz w:w="12240" w:h="15840"/>
       <w:pgMar w:left="1440" w:right="1440" w:header="0" w:top="1440" w:footer="720" w:bottom="1440" w:gutter="0"/>
@@ -2190,7 +2091,6 @@
       <w:rPr>
         <w:rFonts w:ascii="Calibri" w:hAnsi="Calibri" w:eastAsia="Calibri" w:cs="Calibri"/>
         <w:color w:val="000000"/>
-        <w:sz w:val="22"/>
         <w:szCs w:val="22"/>
         <w:lang w:val="en-US" w:eastAsia="en-US" w:bidi="ar-SA"/>
       </w:rPr>
@@ -3241,6 +3141,130 @@
       <w:szCs w:val="28"/>
     </w:rPr>
   </w:style>
+  <w:style w:type="character" w:styleId="ListLabel57">
+    <w:name w:val="ListLabel 57"/>
+    <w:qFormat/>
+    <w:rPr>
+      <w:rFonts w:ascii="Times New Roman" w:hAnsi="Times New Roman" w:cs="Arial"/>
+      <w:sz w:val="20"/>
+      <w:szCs w:val="20"/>
+    </w:rPr>
+  </w:style>
+  <w:style w:type="character" w:styleId="ListLabel58">
+    <w:name w:val="ListLabel 58"/>
+    <w:qFormat/>
+    <w:rPr>
+      <w:rFonts w:cs="Arial"/>
+      <w:sz w:val="20"/>
+      <w:szCs w:val="20"/>
+    </w:rPr>
+  </w:style>
+  <w:style w:type="character" w:styleId="ListLabel59">
+    <w:name w:val="ListLabel 59"/>
+    <w:qFormat/>
+    <w:rPr>
+      <w:rFonts w:cs="Arial"/>
+      <w:sz w:val="20"/>
+      <w:szCs w:val="20"/>
+    </w:rPr>
+  </w:style>
+  <w:style w:type="character" w:styleId="ListLabel60">
+    <w:name w:val="ListLabel 60"/>
+    <w:qFormat/>
+    <w:rPr>
+      <w:rFonts w:cs="Arial"/>
+      <w:sz w:val="20"/>
+      <w:szCs w:val="20"/>
+    </w:rPr>
+  </w:style>
+  <w:style w:type="character" w:styleId="ListLabel61">
+    <w:name w:val="ListLabel 61"/>
+    <w:qFormat/>
+    <w:rPr>
+      <w:rFonts w:cs="Arial"/>
+      <w:sz w:val="20"/>
+      <w:szCs w:val="20"/>
+    </w:rPr>
+  </w:style>
+  <w:style w:type="character" w:styleId="ListLabel62">
+    <w:name w:val="ListLabel 62"/>
+    <w:qFormat/>
+    <w:rPr>
+      <w:rFonts w:cs="Arial"/>
+      <w:sz w:val="20"/>
+      <w:szCs w:val="20"/>
+    </w:rPr>
+  </w:style>
+  <w:style w:type="character" w:styleId="ListLabel63">
+    <w:name w:val="ListLabel 63"/>
+    <w:qFormat/>
+    <w:rPr>
+      <w:rFonts w:cs="Arial"/>
+      <w:sz w:val="20"/>
+      <w:szCs w:val="20"/>
+    </w:rPr>
+  </w:style>
+  <w:style w:type="character" w:styleId="ListLabel64">
+    <w:name w:val="ListLabel 64"/>
+    <w:qFormat/>
+    <w:rPr>
+      <w:rFonts w:cs="Arial"/>
+      <w:sz w:val="20"/>
+      <w:szCs w:val="20"/>
+    </w:rPr>
+  </w:style>
+  <w:style w:type="character" w:styleId="ListLabel65">
+    <w:name w:val="ListLabel 65"/>
+    <w:qFormat/>
+    <w:rPr>
+      <w:rFonts w:cs="Arial"/>
+      <w:sz w:val="20"/>
+      <w:szCs w:val="20"/>
+    </w:rPr>
+  </w:style>
+  <w:style w:type="character" w:styleId="ListLabel66">
+    <w:name w:val="ListLabel 66"/>
+    <w:qFormat/>
+    <w:rPr>
+      <w:rFonts w:ascii="Times New Roman" w:hAnsi="Times New Roman" w:eastAsia="Times New Roman" w:cs="Times New Roman"/>
+      <w:b/>
+      <w:color w:val="0070C0"/>
+    </w:rPr>
+  </w:style>
+  <w:style w:type="character" w:styleId="ListLabel67">
+    <w:name w:val="ListLabel 67"/>
+    <w:qFormat/>
+    <w:rPr>
+      <w:rFonts w:ascii="Times New Roman" w:hAnsi="Times New Roman" w:cs="Times New Roman"/>
+      <w:b/>
+      <w:color w:val="00B050"/>
+    </w:rPr>
+  </w:style>
+  <w:style w:type="character" w:styleId="ListLabel68">
+    <w:name w:val="ListLabel 68"/>
+    <w:qFormat/>
+    <w:rPr>
+      <w:rFonts w:ascii="Times New Roman" w:hAnsi="Times New Roman" w:eastAsia="Times New Roman" w:cs="Times New Roman"/>
+      <w:b/>
+      <w:sz w:val="24"/>
+      <w:szCs w:val="24"/>
+    </w:rPr>
+  </w:style>
+  <w:style w:type="character" w:styleId="ListLabel69">
+    <w:name w:val="ListLabel 69"/>
+    <w:qFormat/>
+    <w:rPr/>
+  </w:style>
+  <w:style w:type="character" w:styleId="ListLabel70">
+    <w:name w:val="ListLabel 70"/>
+    <w:qFormat/>
+    <w:rPr>
+      <w:b/>
+      <w:color w:val="1782C5"/>
+      <w:sz w:val="28"/>
+      <w:szCs w:val="28"/>
+    </w:rPr>
+  </w:style>
   <w:style w:type="paragraph" w:styleId="Heading">
     <w:name w:val="Heading"/>
     <w:basedOn w:val="Normal"/>

</xml_diff>